<commit_message>
Updated Status Update Template
Added time spent column.
</commit_message>
<xml_diff>
--- a/Documents/Deliverables/StatusUpdateTemplate.docx
+++ b/Documents/Deliverables/StatusUpdateTemplate.docx
@@ -23,7 +23,7 @@
           <w:szCs w:val="40"/>
         </w:rPr>
         <w:drawing>
-          <wp:anchor distT="0" distB="0" distL="114300" distR="114300" simplePos="0" relativeHeight="251658240" behindDoc="0" locked="0" layoutInCell="1" allowOverlap="1" wp14:anchorId="707ABB49" wp14:editId="2F6FDB61">
+          <wp:anchor distT="0" distB="0" distL="114300" distR="114300" simplePos="0" relativeHeight="251658240" behindDoc="0" locked="0" layoutInCell="1" allowOverlap="1" wp14:anchorId="7915C6FA" wp14:editId="537F6206">
             <wp:simplePos x="0" y="0"/>
             <wp:positionH relativeFrom="column">
               <wp:posOffset>3810</wp:posOffset>
@@ -159,6 +159,7 @@
           <w:color w:val="1F497D" w:themeColor="text2"/>
         </w:rPr>
       </w:pPr>
+      <w:bookmarkStart w:id="0" w:name="_GoBack"/>
     </w:p>
     <w:tbl>
       <w:tblPr>
@@ -175,13 +176,15 @@
         <w:tblLook w:val="04A0" w:firstRow="1" w:lastRow="0" w:firstColumn="1" w:lastColumn="0" w:noHBand="0" w:noVBand="1"/>
       </w:tblPr>
       <w:tblGrid>
-        <w:gridCol w:w="11016"/>
+        <w:gridCol w:w="7938"/>
+        <w:gridCol w:w="3078"/>
       </w:tblGrid>
       <w:tr>
         <w:tc>
           <w:tcPr>
-            <w:tcW w:w="11016" w:type="dxa"/>
-          </w:tcPr>
+            <w:tcW w:w="7938" w:type="dxa"/>
+          </w:tcPr>
+          <w:bookmarkEnd w:id="0"/>
           <w:p>
             <w:pPr>
               <w:rPr>
@@ -200,11 +203,34 @@
             </w:r>
           </w:p>
         </w:tc>
+        <w:tc>
+          <w:tcPr>
+            <w:tcW w:w="3078" w:type="dxa"/>
+          </w:tcPr>
+          <w:p>
+            <w:pPr>
+              <w:rPr>
+                <w:rFonts w:ascii="Trebuchet MS" w:hAnsi="Trebuchet MS"/>
+                <w:b/>
+                <w:color w:val="1F497D" w:themeColor="text2"/>
+              </w:rPr>
+            </w:pPr>
+            <w:r>
+              <w:rPr>
+                <w:rFonts w:ascii="Trebuchet MS" w:hAnsi="Trebuchet MS"/>
+                <w:b/>
+                <w:color w:val="1F497D" w:themeColor="text2"/>
+              </w:rPr>
+              <w:t>Time Spent:</w:t>
+            </w:r>
+          </w:p>
+        </w:tc>
       </w:tr>
       <w:tr>
         <w:tc>
           <w:tcPr>
             <w:tcW w:w="11016" w:type="dxa"/>
+            <w:gridSpan w:val="2"/>
           </w:tcPr>
           <w:p>
             <w:pPr>
@@ -221,6 +247,7 @@
         <w:tc>
           <w:tcPr>
             <w:tcW w:w="11016" w:type="dxa"/>
+            <w:gridSpan w:val="2"/>
           </w:tcPr>
           <w:p>
             <w:pPr>
@@ -245,6 +272,7 @@
         <w:tc>
           <w:tcPr>
             <w:tcW w:w="11016" w:type="dxa"/>
+            <w:gridSpan w:val="2"/>
           </w:tcPr>
           <w:p>
             <w:pPr>
@@ -261,6 +289,7 @@
         <w:tc>
           <w:tcPr>
             <w:tcW w:w="11016" w:type="dxa"/>
+            <w:gridSpan w:val="2"/>
           </w:tcPr>
           <w:p>
             <w:pPr>
@@ -288,6 +317,7 @@
         <w:tc>
           <w:tcPr>
             <w:tcW w:w="11016" w:type="dxa"/>
+            <w:gridSpan w:val="2"/>
           </w:tcPr>
           <w:p>
             <w:pPr>
@@ -307,6 +337,7 @@
         <w:tc>
           <w:tcPr>
             <w:tcW w:w="11016" w:type="dxa"/>
+            <w:gridSpan w:val="2"/>
             <w:tcBorders>
               <w:left w:val="nil"/>
               <w:right w:val="nil"/>
@@ -335,7 +366,7 @@
       <w:tr>
         <w:tc>
           <w:tcPr>
-            <w:tcW w:w="11016" w:type="dxa"/>
+            <w:tcW w:w="7938" w:type="dxa"/>
           </w:tcPr>
           <w:p>
             <w:pPr>
@@ -355,11 +386,34 @@
             </w:r>
           </w:p>
         </w:tc>
+        <w:tc>
+          <w:tcPr>
+            <w:tcW w:w="3078" w:type="dxa"/>
+          </w:tcPr>
+          <w:p>
+            <w:pPr>
+              <w:rPr>
+                <w:rFonts w:ascii="Trebuchet MS" w:hAnsi="Trebuchet MS"/>
+                <w:b/>
+                <w:color w:val="1F497D" w:themeColor="text2"/>
+              </w:rPr>
+            </w:pPr>
+            <w:r>
+              <w:rPr>
+                <w:rFonts w:ascii="Trebuchet MS" w:hAnsi="Trebuchet MS"/>
+                <w:b/>
+                <w:color w:val="1F497D" w:themeColor="text2"/>
+              </w:rPr>
+              <w:t>Time Spent:</w:t>
+            </w:r>
+          </w:p>
+        </w:tc>
       </w:tr>
       <w:tr>
         <w:tc>
           <w:tcPr>
             <w:tcW w:w="11016" w:type="dxa"/>
+            <w:gridSpan w:val="2"/>
           </w:tcPr>
           <w:p>
             <w:pPr>
@@ -376,6 +430,7 @@
         <w:tc>
           <w:tcPr>
             <w:tcW w:w="11016" w:type="dxa"/>
+            <w:gridSpan w:val="2"/>
           </w:tcPr>
           <w:p>
             <w:pPr>
@@ -400,6 +455,7 @@
         <w:tc>
           <w:tcPr>
             <w:tcW w:w="11016" w:type="dxa"/>
+            <w:gridSpan w:val="2"/>
           </w:tcPr>
           <w:p>
             <w:pPr>
@@ -416,6 +472,7 @@
         <w:tc>
           <w:tcPr>
             <w:tcW w:w="11016" w:type="dxa"/>
+            <w:gridSpan w:val="2"/>
           </w:tcPr>
           <w:p>
             <w:pPr>
@@ -443,6 +500,7 @@
         <w:tc>
           <w:tcPr>
             <w:tcW w:w="11016" w:type="dxa"/>
+            <w:gridSpan w:val="2"/>
           </w:tcPr>
           <w:p>
             <w:pPr>
@@ -462,6 +520,7 @@
         <w:tc>
           <w:tcPr>
             <w:tcW w:w="11016" w:type="dxa"/>
+            <w:gridSpan w:val="2"/>
             <w:tcBorders>
               <w:left w:val="nil"/>
               <w:right w:val="nil"/>
@@ -490,7 +549,7 @@
       <w:tr>
         <w:tc>
           <w:tcPr>
-            <w:tcW w:w="11016" w:type="dxa"/>
+            <w:tcW w:w="7938" w:type="dxa"/>
           </w:tcPr>
           <w:p>
             <w:pPr>
@@ -510,11 +569,34 @@
             </w:r>
           </w:p>
         </w:tc>
+        <w:tc>
+          <w:tcPr>
+            <w:tcW w:w="3078" w:type="dxa"/>
+          </w:tcPr>
+          <w:p>
+            <w:pPr>
+              <w:rPr>
+                <w:rFonts w:ascii="Trebuchet MS" w:hAnsi="Trebuchet MS"/>
+                <w:b/>
+                <w:color w:val="1F497D" w:themeColor="text2"/>
+              </w:rPr>
+            </w:pPr>
+            <w:r>
+              <w:rPr>
+                <w:rFonts w:ascii="Trebuchet MS" w:hAnsi="Trebuchet MS"/>
+                <w:b/>
+                <w:color w:val="1F497D" w:themeColor="text2"/>
+              </w:rPr>
+              <w:t>Time Spent:</w:t>
+            </w:r>
+          </w:p>
+        </w:tc>
       </w:tr>
       <w:tr>
         <w:tc>
           <w:tcPr>
             <w:tcW w:w="11016" w:type="dxa"/>
+            <w:gridSpan w:val="2"/>
           </w:tcPr>
           <w:p>
             <w:pPr>
@@ -531,6 +613,7 @@
         <w:tc>
           <w:tcPr>
             <w:tcW w:w="11016" w:type="dxa"/>
+            <w:gridSpan w:val="2"/>
           </w:tcPr>
           <w:p>
             <w:pPr>
@@ -555,6 +638,7 @@
         <w:tc>
           <w:tcPr>
             <w:tcW w:w="11016" w:type="dxa"/>
+            <w:gridSpan w:val="2"/>
           </w:tcPr>
           <w:p>
             <w:pPr>
@@ -571,6 +655,7 @@
         <w:tc>
           <w:tcPr>
             <w:tcW w:w="11016" w:type="dxa"/>
+            <w:gridSpan w:val="2"/>
           </w:tcPr>
           <w:p>
             <w:pPr>
@@ -600,8 +685,6 @@
           <w:color w:val="1F497D" w:themeColor="text2"/>
         </w:rPr>
       </w:pPr>
-      <w:bookmarkStart w:id="0" w:name="_GoBack"/>
-      <w:bookmarkEnd w:id="0"/>
     </w:p>
     <w:sectPr>
       <w:pgSz w:w="12240" w:h="15840"/>
@@ -1610,7 +1693,7 @@
 </file>
 
 <file path=customXml/itemProps1.xml><?xml version="1.0" encoding="utf-8"?>
-<ds:datastoreItem xmlns:ds="http://schemas.openxmlformats.org/officeDocument/2006/customXml" ds:itemID="{89F6E86D-E0B2-9449-AF9E-81539D26627A}">
+<ds:datastoreItem xmlns:ds="http://schemas.openxmlformats.org/officeDocument/2006/customXml" ds:itemID="{EC9FDE40-1EAE-2842-8023-1F2C065B1ED6}">
   <ds:schemaRefs>
     <ds:schemaRef ds:uri="http://schemas.openxmlformats.org/officeDocument/2006/bibliography"/>
   </ds:schemaRefs>

</xml_diff>